<commit_message>
Updated Project Report file
</commit_message>
<xml_diff>
--- a/R for analytics Report.docx
+++ b/R for analytics Report.docx
@@ -71,8 +71,8 @@
         <w:spacing w:before="0" w:beforeAutospacing="0" w:after="0" w:afterAutospacing="0"/>
         <w:jc w:val="center"/>
         <w:rPr>
+          <w:rStyle w:val="Hyperlink"/>
           <w:rFonts w:ascii="Arial" w:hAnsi="Arial" w:cs="Arial"/>
-          <w:color w:val="000000"/>
           <w:sz w:val="16"/>
           <w:szCs w:val="16"/>
         </w:rPr>
@@ -184,7 +184,118 @@
         <w:pStyle w:val="NormalWeb"/>
         <w:spacing w:before="0" w:beforeAutospacing="0" w:after="0" w:afterAutospacing="0"/>
         <w:jc w:val="center"/>
-      </w:pPr>
+        <w:rPr>
+          <w:rFonts w:ascii="Arial" w:hAnsi="Arial" w:cs="Arial"/>
+          <w:color w:val="000000"/>
+          <w:sz w:val="20"/>
+          <w:szCs w:val="20"/>
+        </w:rPr>
+      </w:pPr>
+    </w:p>
+    <w:p>
+      <w:pPr>
+        <w:pStyle w:val="NormalWeb"/>
+        <w:spacing w:before="0" w:beforeAutospacing="0" w:after="0" w:afterAutospacing="0"/>
+        <w:jc w:val="center"/>
+        <w:rPr>
+          <w:rFonts w:ascii="Arial" w:hAnsi="Arial" w:cs="Arial"/>
+          <w:color w:val="000000"/>
+        </w:rPr>
+      </w:pPr>
+      <w:r>
+        <w:rPr>
+          <w:rFonts w:ascii="Arial" w:hAnsi="Arial" w:cs="Arial"/>
+          <w:color w:val="000000"/>
+          <w:sz w:val="22"/>
+          <w:szCs w:val="22"/>
+        </w:rPr>
+        <w:t>GitHub Link</w:t>
+      </w:r>
+      <w:r>
+        <w:rPr>
+          <w:rFonts w:ascii="Arial" w:hAnsi="Arial" w:cs="Arial"/>
+          <w:color w:val="000000"/>
+        </w:rPr>
+        <w:t xml:space="preserve">: </w:t>
+      </w:r>
+      <w:hyperlink r:id="rId11" w:history="1">
+        <w:r>
+          <w:rPr>
+            <w:rStyle w:val="Hyperlink"/>
+            <w:rFonts w:ascii="Arial" w:hAnsi="Arial" w:cs="Arial"/>
+          </w:rPr>
+          <w:t>https://github.com/rudrakshsyal/RShiny-Application</w:t>
+        </w:r>
+      </w:hyperlink>
+    </w:p>
+    <w:p>
+      <w:pPr>
+        <w:pStyle w:val="NormalWeb"/>
+        <w:spacing w:before="0" w:beforeAutospacing="0" w:after="0" w:afterAutospacing="0"/>
+        <w:jc w:val="center"/>
+        <w:rPr>
+          <w:rFonts w:ascii="Arial" w:hAnsi="Arial" w:cs="Arial"/>
+          <w:color w:val="000000"/>
+        </w:rPr>
+      </w:pPr>
+      <w:proofErr w:type="spellStart"/>
+      <w:r>
+        <w:rPr>
+          <w:rFonts w:ascii="Arial" w:hAnsi="Arial" w:cs="Arial"/>
+          <w:color w:val="000000"/>
+          <w:sz w:val="22"/>
+          <w:szCs w:val="22"/>
+        </w:rPr>
+        <w:t>RShiny</w:t>
+      </w:r>
+      <w:proofErr w:type="spellEnd"/>
+      <w:r>
+        <w:rPr>
+          <w:rFonts w:ascii="Arial" w:hAnsi="Arial" w:cs="Arial"/>
+          <w:color w:val="000000"/>
+          <w:sz w:val="22"/>
+          <w:szCs w:val="22"/>
+        </w:rPr>
+        <w:t xml:space="preserve"> Application Link</w:t>
+      </w:r>
+      <w:r>
+        <w:rPr>
+          <w:rFonts w:ascii="Arial" w:hAnsi="Arial" w:cs="Arial"/>
+          <w:color w:val="000000"/>
+        </w:rPr>
+        <w:t xml:space="preserve">: </w:t>
+      </w:r>
+      <w:hyperlink r:id="rId12" w:tgtFrame="_blank" w:history="1">
+        <w:r>
+          <w:rPr>
+            <w:rFonts w:ascii="Arial" w:hAnsi="Arial" w:cs="Arial"/>
+            <w:color w:val="000000"/>
+          </w:rPr>
+          <w:t>h</w:t>
+        </w:r>
+        <w:r>
+          <w:rPr>
+            <w:rFonts w:ascii="Arial" w:hAnsi="Arial" w:cs="Arial"/>
+            <w:color w:val="000000"/>
+          </w:rPr>
+          <w:t>t</w:t>
+        </w:r>
+        <w:r>
+          <w:rPr>
+            <w:rFonts w:ascii="Arial" w:hAnsi="Arial" w:cs="Arial"/>
+            <w:color w:val="000000"/>
+          </w:rPr>
+          <w:t>tps://rsyal.shinyapps.io/RShinyApplication/</w:t>
+        </w:r>
+      </w:hyperlink>
+    </w:p>
+    <w:p>
+      <w:pPr>
+        <w:pStyle w:val="NormalWeb"/>
+        <w:spacing w:before="0" w:beforeAutospacing="0" w:after="0" w:afterAutospacing="0"/>
+      </w:pPr>
+      <w:bookmarkStart w:id="0" w:name="_GoBack"/>
+      <w:bookmarkEnd w:id="0"/>
     </w:p>
     <w:p>
       <w:pPr>
@@ -271,7 +382,25 @@
           <w:szCs w:val="22"/>
           <w:lang w:val="en-US" w:eastAsia="en-US"/>
         </w:rPr>
-        <w:t>ssortment planning decision is considered one of the most important decisions a firm will make because of the direct impact  that the products offered (or not offered) will have on the firms key performance measures</w:t>
+        <w:t xml:space="preserve">ssortment planning decision is considered one of the most important decisions a firm will make because of the direct </w:t>
+      </w:r>
+      <w:proofErr w:type="gramStart"/>
+      <w:r>
+        <w:rPr>
+          <w:sz w:val="22"/>
+          <w:szCs w:val="22"/>
+          <w:lang w:val="en-US" w:eastAsia="en-US"/>
+        </w:rPr>
+        <w:t>impact  that</w:t>
+      </w:r>
+      <w:proofErr w:type="gramEnd"/>
+      <w:r>
+        <w:rPr>
+          <w:sz w:val="22"/>
+          <w:szCs w:val="22"/>
+          <w:lang w:val="en-US" w:eastAsia="en-US"/>
+        </w:rPr>
+        <w:t xml:space="preserve"> the products offered (or not offered) will have on the firms key performance measures</w:t>
       </w:r>
       <w:r>
         <w:rPr>
@@ -610,7 +739,14 @@
         <w:rPr>
           <w:rFonts w:ascii="Times New Roman" w:hAnsi="Times New Roman" w:cs="Times New Roman"/>
         </w:rPr>
-        <w:t>new “smoke” words dictionaries for service parts that hit on four major factors that matter to category managers in this retail domain: (1)</w:t>
+        <w:t>new “smoke” words dictionaries for service parts that hit on four major factors that matter to category managers in this retail domain: (</w:t>
+      </w:r>
+      <w:proofErr w:type="gramStart"/>
+      <w:r>
+        <w:rPr>
+          <w:rFonts w:ascii="Times New Roman" w:hAnsi="Times New Roman" w:cs="Times New Roman"/>
+        </w:rPr>
+        <w:t>1)</w:t>
       </w:r>
       <w:r>
         <w:rPr>
@@ -622,7 +758,14 @@
         <w:rPr>
           <w:rFonts w:ascii="Times New Roman" w:hAnsi="Times New Roman" w:cs="Times New Roman"/>
         </w:rPr>
-        <w:t>it, (2)quality, (3)price, and (4)</w:t>
+        <w:t>it</w:t>
+      </w:r>
+      <w:proofErr w:type="gramEnd"/>
+      <w:r>
+        <w:rPr>
+          <w:rFonts w:ascii="Times New Roman" w:hAnsi="Times New Roman" w:cs="Times New Roman"/>
+        </w:rPr>
+        <w:t>, (2)quality, (3)price, and (4)</w:t>
       </w:r>
       <w:r>
         <w:rPr>
@@ -853,7 +996,23 @@
           <w:sz w:val="22"/>
           <w:szCs w:val="22"/>
         </w:rPr>
-        <w:t xml:space="preserve"> set, the quality of the dictionaries were improved through an iterative process.</w:t>
+        <w:t xml:space="preserve"> set, the quality of the dictionaries </w:t>
+      </w:r>
+      <w:proofErr w:type="gramStart"/>
+      <w:r>
+        <w:rPr>
+          <w:sz w:val="22"/>
+          <w:szCs w:val="22"/>
+        </w:rPr>
+        <w:t>were</w:t>
+      </w:r>
+      <w:proofErr w:type="gramEnd"/>
+      <w:r>
+        <w:rPr>
+          <w:sz w:val="22"/>
+          <w:szCs w:val="22"/>
+        </w:rPr>
+        <w:t xml:space="preserve"> improved through an iterative process.</w:t>
       </w:r>
     </w:p>
     <w:p>
@@ -906,7 +1065,23 @@
           <w:sz w:val="22"/>
           <w:szCs w:val="22"/>
         </w:rPr>
-        <w:t>Based on this study, our team has built a custom function that feeds this dictionary with scores for unigram, bigrams and trigrams and finally categorises the reviews into – bad fit, poor quality, high priced, or unsatisfied with vendor. The model uses a method where a higher(more negative) score indicates more negative sentiment towards the corresponding category.</w:t>
+        <w:t xml:space="preserve">Based on this study, our team has built a custom function that feeds this dictionary with scores for unigram, bigrams and trigrams and finally categorises the reviews into – bad fit, poor quality, high priced, or unsatisfied with vendor. The model uses a method where a </w:t>
+      </w:r>
+      <w:proofErr w:type="gramStart"/>
+      <w:r>
+        <w:rPr>
+          <w:sz w:val="22"/>
+          <w:szCs w:val="22"/>
+        </w:rPr>
+        <w:t>higher(</w:t>
+      </w:r>
+      <w:proofErr w:type="gramEnd"/>
+      <w:r>
+        <w:rPr>
+          <w:sz w:val="22"/>
+          <w:szCs w:val="22"/>
+        </w:rPr>
+        <w:t>more negative) score indicates more negative sentiment towards the corresponding category.</w:t>
       </w:r>
       <w:r>
         <w:rPr>
@@ -996,7 +1171,6 @@
           <w:bCs/>
           <w:color w:val="000000"/>
         </w:rPr>
-        <w:lastRenderedPageBreak/>
         <w:t>Functionality</w:t>
       </w:r>
     </w:p>
@@ -1014,7 +1188,15 @@
           <w:sz w:val="22"/>
           <w:szCs w:val="22"/>
         </w:rPr>
-        <w:t>The Assortment planning</w:t>
+        <w:t xml:space="preserve">The Assortment </w:t>
+      </w:r>
+      <w:proofErr w:type="gramStart"/>
+      <w:r>
+        <w:rPr>
+          <w:sz w:val="22"/>
+          <w:szCs w:val="22"/>
+        </w:rPr>
+        <w:t>planning</w:t>
       </w:r>
       <w:r>
         <w:rPr>
@@ -1024,6 +1206,7 @@
         <w:t>(</w:t>
       </w:r>
       <w:proofErr w:type="spellStart"/>
+      <w:proofErr w:type="gramEnd"/>
       <w:r>
         <w:rPr>
           <w:sz w:val="22"/>
@@ -1077,7 +1260,23 @@
           <w:sz w:val="22"/>
           <w:szCs w:val="22"/>
         </w:rPr>
-        <w:t xml:space="preserve"> Smoke Dictionary Statistics for unigram , bigram and trigram scores and their distribution.</w:t>
+        <w:t xml:space="preserve"> Smoke Dictionary Statistics for </w:t>
+      </w:r>
+      <w:proofErr w:type="gramStart"/>
+      <w:r>
+        <w:rPr>
+          <w:sz w:val="22"/>
+          <w:szCs w:val="22"/>
+        </w:rPr>
+        <w:t>unigram ,</w:t>
+      </w:r>
+      <w:proofErr w:type="gramEnd"/>
+      <w:r>
+        <w:rPr>
+          <w:sz w:val="22"/>
+          <w:szCs w:val="22"/>
+        </w:rPr>
+        <w:t xml:space="preserve"> bigram and trigram scores and their distribution.</w:t>
       </w:r>
     </w:p>
     <w:p>
@@ -1111,7 +1310,23 @@
           <w:sz w:val="22"/>
           <w:szCs w:val="22"/>
         </w:rPr>
-        <w:t xml:space="preserve"> The Fit, Price , Quality and </w:t>
+        <w:t xml:space="preserve"> The Fit, </w:t>
+      </w:r>
+      <w:proofErr w:type="gramStart"/>
+      <w:r>
+        <w:rPr>
+          <w:sz w:val="22"/>
+          <w:szCs w:val="22"/>
+        </w:rPr>
+        <w:t>Price ,</w:t>
+      </w:r>
+      <w:proofErr w:type="gramEnd"/>
+      <w:r>
+        <w:rPr>
+          <w:sz w:val="22"/>
+          <w:szCs w:val="22"/>
+        </w:rPr>
+        <w:t xml:space="preserve"> Quality and </w:t>
       </w:r>
       <w:r>
         <w:rPr>
@@ -1224,7 +1439,7 @@
           <w:noProof/>
         </w:rPr>
         <w:drawing>
-          <wp:anchor distT="0" distB="0" distL="114300" distR="114300" simplePos="0" relativeHeight="251658239" behindDoc="0" locked="0" layoutInCell="1" allowOverlap="1">
+          <wp:anchor distT="0" distB="0" distL="114300" distR="114300" simplePos="0" relativeHeight="251658239" behindDoc="0" locked="0" layoutInCell="1" allowOverlap="1" wp14:anchorId="5B2BB552" wp14:editId="36D80213">
             <wp:simplePos x="0" y="0"/>
             <wp:positionH relativeFrom="column">
               <wp:posOffset>889880</wp:posOffset>
@@ -1257,7 +1472,7 @@
                     </pic:cNvPicPr>
                   </pic:nvPicPr>
                   <pic:blipFill>
-                    <a:blip r:embed="rId11" cstate="print">
+                    <a:blip r:embed="rId13" cstate="print">
                       <a:extLst>
                         <a:ext uri="{28A0092B-C50C-407E-A947-70E740481C1C}">
                           <a14:useLocalDpi xmlns:a14="http://schemas.microsoft.com/office/drawing/2010/main" val="0"/>
@@ -1312,7 +1527,7 @@
         <mc:AlternateContent>
           <mc:Choice Requires="wps">
             <w:drawing>
-              <wp:anchor distT="0" distB="0" distL="114300" distR="114300" simplePos="0" relativeHeight="251669504" behindDoc="0" locked="0" layoutInCell="1" allowOverlap="1" wp14:anchorId="52405A02" wp14:editId="09C9D319">
+              <wp:anchor distT="0" distB="0" distL="114300" distR="114300" simplePos="0" relativeHeight="251669504" behindDoc="0" locked="0" layoutInCell="1" allowOverlap="1" wp14:anchorId="17D47356" wp14:editId="4C597B50">
                 <wp:simplePos x="0" y="0"/>
                 <wp:positionH relativeFrom="page">
                   <wp:posOffset>123092</wp:posOffset>
@@ -1375,11 +1590,11 @@
           </mc:Choice>
           <mc:Fallback>
             <w:pict>
-              <v:shapetype w14:anchorId="52405A02" id="_x0000_t202" coordsize="21600,21600" o:spt="202" path="m,l,21600r21600,l21600,xe">
+              <v:shapetype w14:anchorId="17D47356" id="_x0000_t202" coordsize="21600,21600" o:spt="202" path="m,l,21600r21600,l21600,xe">
                 <v:stroke joinstyle="miter"/>
                 <v:path gradientshapeok="t" o:connecttype="rect"/>
               </v:shapetype>
-              <v:shape id="Text Box 9" o:spid="_x0000_s1026" type="#_x0000_t202" style="position:absolute;margin-left:9.7pt;margin-top:7.2pt;width:71.5pt;height:78.5pt;z-index:251669504;visibility:visible;mso-wrap-style:square;mso-width-percent:0;mso-height-percent:0;mso-wrap-distance-left:9pt;mso-wrap-distance-top:0;mso-wrap-distance-right:9pt;mso-wrap-distance-bottom:0;mso-position-horizontal:absolute;mso-position-horizontal-relative:page;mso-position-vertical:absolute;mso-position-vertical-relative:text;mso-width-percent:0;mso-height-percent:0;mso-width-relative:margin;mso-height-relative:margin;v-text-anchor:top" o:gfxdata="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" fillcolor="white [3201]" strokeweight=".5pt">
+              <v:shape id="Text Box 9" o:spid="_x0000_s1026" type="#_x0000_t202" style="position:absolute;margin-left:9.7pt;margin-top:7.2pt;width:71.5pt;height:78.5pt;z-index:251669504;visibility:visible;mso-wrap-style:square;mso-width-percent:0;mso-height-percent:0;mso-wrap-distance-left:9pt;mso-wrap-distance-top:0;mso-wrap-distance-right:9pt;mso-wrap-distance-bottom:0;mso-position-horizontal:absolute;mso-position-horizontal-relative:page;mso-position-vertical:absolute;mso-position-vertical-relative:text;mso-width-percent:0;mso-height-percent:0;mso-width-relative:margin;mso-height-relative:margin;v-text-anchor:top" o:gfxdata="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" fillcolor="white [3201]" strokeweight=".5pt">
                 <v:textbox>
                   <w:txbxContent>
                     <w:p>
@@ -1402,7 +1617,7 @@
         <mc:AlternateContent>
           <mc:Choice Requires="wps">
             <w:drawing>
-              <wp:anchor distT="0" distB="0" distL="114300" distR="114300" simplePos="0" relativeHeight="251659264" behindDoc="0" locked="0" layoutInCell="1" allowOverlap="1">
+              <wp:anchor distT="0" distB="0" distL="114300" distR="114300" simplePos="0" relativeHeight="251659264" behindDoc="0" locked="0" layoutInCell="1" allowOverlap="1" wp14:anchorId="1FDC9A6F" wp14:editId="6D1D5D27">
                 <wp:simplePos x="0" y="0"/>
                 <wp:positionH relativeFrom="column">
                   <wp:posOffset>5302641</wp:posOffset>
@@ -1472,7 +1687,7 @@
         <mc:AlternateContent>
           <mc:Choice Requires="wps">
             <w:drawing>
-              <wp:anchor distT="0" distB="0" distL="114300" distR="114300" simplePos="0" relativeHeight="251663360" behindDoc="0" locked="0" layoutInCell="1" allowOverlap="1">
+              <wp:anchor distT="0" distB="0" distL="114300" distR="114300" simplePos="0" relativeHeight="251663360" behindDoc="0" locked="0" layoutInCell="1" allowOverlap="1" wp14:anchorId="1A8B904A" wp14:editId="772B28BE">
                 <wp:simplePos x="0" y="0"/>
                 <wp:positionH relativeFrom="column">
                   <wp:posOffset>5893386</wp:posOffset>
@@ -1535,7 +1750,7 @@
           </mc:Choice>
           <mc:Fallback>
             <w:pict>
-              <v:shape id="Text Box 6" o:spid="_x0000_s1027" type="#_x0000_t202" style="position:absolute;margin-left:464.05pt;margin-top:8.15pt;width:91pt;height:20.5pt;z-index:251663360;visibility:visible;mso-wrap-style:square;mso-width-percent:0;mso-height-percent:0;mso-wrap-distance-left:9pt;mso-wrap-distance-top:0;mso-wrap-distance-right:9pt;mso-wrap-distance-bottom:0;mso-position-horizontal:absolute;mso-position-horizontal-relative:text;mso-position-vertical:absolute;mso-position-vertical-relative:text;mso-width-percent:0;mso-height-percent:0;mso-width-relative:margin;mso-height-relative:margin;v-text-anchor:top" o:gfxdata="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" fillcolor="white [3201]" strokeweight=".5pt">
+              <v:shape w14:anchorId="1A8B904A" id="Text Box 6" o:spid="_x0000_s1027" type="#_x0000_t202" style="position:absolute;margin-left:464.05pt;margin-top:8.15pt;width:91pt;height:20.5pt;z-index:251663360;visibility:visible;mso-wrap-style:square;mso-width-percent:0;mso-height-percent:0;mso-wrap-distance-left:9pt;mso-wrap-distance-top:0;mso-wrap-distance-right:9pt;mso-wrap-distance-bottom:0;mso-position-horizontal:absolute;mso-position-horizontal-relative:text;mso-position-vertical:absolute;mso-position-vertical-relative:text;mso-width-percent:0;mso-height-percent:0;mso-width-relative:margin;mso-height-relative:margin;v-text-anchor:top" o:gfxdata="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" fillcolor="white [3201]" strokeweight=".5pt">
                 <v:textbox>
                   <w:txbxContent>
                     <w:p>
@@ -1593,7 +1808,7 @@
         <mc:AlternateContent>
           <mc:Choice Requires="wps">
             <w:drawing>
-              <wp:anchor distT="0" distB="0" distL="114300" distR="114300" simplePos="0" relativeHeight="251662336" behindDoc="0" locked="0" layoutInCell="1" allowOverlap="1">
+              <wp:anchor distT="0" distB="0" distL="114300" distR="114300" simplePos="0" relativeHeight="251662336" behindDoc="0" locked="0" layoutInCell="1" allowOverlap="1" wp14:anchorId="4DC6F443" wp14:editId="64959643">
                 <wp:simplePos x="0" y="0"/>
                 <wp:positionH relativeFrom="column">
                   <wp:posOffset>675249</wp:posOffset>
@@ -1709,7 +1924,7 @@
         <mc:AlternateContent>
           <mc:Choice Requires="wps">
             <w:drawing>
-              <wp:anchor distT="0" distB="0" distL="114300" distR="114300" simplePos="0" relativeHeight="251665408" behindDoc="0" locked="0" layoutInCell="1" allowOverlap="1" wp14:anchorId="2A18AC81" wp14:editId="0F9EAA55">
+              <wp:anchor distT="0" distB="0" distL="114300" distR="114300" simplePos="0" relativeHeight="251665408" behindDoc="0" locked="0" layoutInCell="1" allowOverlap="1" wp14:anchorId="59B28611" wp14:editId="30CE3270">
                 <wp:simplePos x="0" y="0"/>
                 <wp:positionH relativeFrom="column">
                   <wp:posOffset>5422900</wp:posOffset>
@@ -1746,18 +1961,18 @@
                       <wps:txbx>
                         <w:txbxContent>
                           <w:p>
-                            <w:bookmarkStart w:id="0" w:name="_GoBack"/>
                             <w:r>
                               <w:t>Word Cloud</w:t>
                             </w:r>
                             <w:r>
                               <w:br/>
-                              <w:t>(Filter Controls t</w:t>
+                              <w:t xml:space="preserve">(Filter Controls to the left </w:t>
                             </w:r>
-                            <w:bookmarkEnd w:id="0"/>
+                            <w:proofErr w:type="gramStart"/>
                             <w:r>
-                              <w:t>o the left side )</w:t>
+                              <w:t>side )</w:t>
                             </w:r>
+                            <w:proofErr w:type="gramEnd"/>
                           </w:p>
                           <w:p/>
                         </w:txbxContent>
@@ -1782,22 +1997,22 @@
           </mc:Choice>
           <mc:Fallback>
             <w:pict>
-              <v:shape w14:anchorId="2A18AC81" id="Text Box 7" o:spid="_x0000_s1028" type="#_x0000_t202" style="position:absolute;margin-left:427pt;margin-top:2.9pt;width:91pt;height:48.5pt;z-index:251665408;visibility:visible;mso-wrap-style:square;mso-width-percent:0;mso-height-percent:0;mso-wrap-distance-left:9pt;mso-wrap-distance-top:0;mso-wrap-distance-right:9pt;mso-wrap-distance-bottom:0;mso-position-horizontal:absolute;mso-position-horizontal-relative:text;mso-position-vertical:absolute;mso-position-vertical-relative:text;mso-width-percent:0;mso-height-percent:0;mso-width-relative:margin;mso-height-relative:margin;v-text-anchor:top" o:gfxdata="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" fillcolor="white [3201]" strokeweight=".5pt">
+              <v:shape w14:anchorId="59B28611" id="Text Box 7" o:spid="_x0000_s1028" type="#_x0000_t202" style="position:absolute;margin-left:427pt;margin-top:2.9pt;width:91pt;height:48.5pt;z-index:251665408;visibility:visible;mso-wrap-style:square;mso-width-percent:0;mso-height-percent:0;mso-wrap-distance-left:9pt;mso-wrap-distance-top:0;mso-wrap-distance-right:9pt;mso-wrap-distance-bottom:0;mso-position-horizontal:absolute;mso-position-horizontal-relative:text;mso-position-vertical:absolute;mso-position-vertical-relative:text;mso-width-percent:0;mso-height-percent:0;mso-width-relative:margin;mso-height-relative:margin;v-text-anchor:top" o:gfxdata="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" fillcolor="white [3201]" strokeweight=".5pt">
                 <v:textbox>
                   <w:txbxContent>
                     <w:p>
-                      <w:bookmarkStart w:id="1" w:name="_GoBack"/>
                       <w:r>
                         <w:t>Word Cloud</w:t>
                       </w:r>
                       <w:r>
                         <w:br/>
-                        <w:t>(Filter Controls t</w:t>
+                        <w:t xml:space="preserve">(Filter Controls to the left </w:t>
                       </w:r>
-                      <w:bookmarkEnd w:id="1"/>
+                      <w:proofErr w:type="gramStart"/>
                       <w:r>
-                        <w:t>o the left side )</w:t>
+                        <w:t>side )</w:t>
                       </w:r>
+                      <w:proofErr w:type="gramEnd"/>
                     </w:p>
                     <w:p/>
                   </w:txbxContent>
@@ -1825,7 +2040,7 @@
         <mc:AlternateContent>
           <mc:Choice Requires="wps">
             <w:drawing>
-              <wp:anchor distT="0" distB="0" distL="114300" distR="114300" simplePos="0" relativeHeight="251667456" behindDoc="0" locked="0" layoutInCell="1" allowOverlap="1" wp14:anchorId="52405A02" wp14:editId="09C9D319">
+              <wp:anchor distT="0" distB="0" distL="114300" distR="114300" simplePos="0" relativeHeight="251667456" behindDoc="0" locked="0" layoutInCell="1" allowOverlap="1" wp14:anchorId="7171BA9E" wp14:editId="331127A0">
                 <wp:simplePos x="0" y="0"/>
                 <wp:positionH relativeFrom="page">
                   <wp:posOffset>119526</wp:posOffset>
@@ -1888,7 +2103,7 @@
           </mc:Choice>
           <mc:Fallback>
             <w:pict>
-              <v:shape w14:anchorId="52405A02" id="Text Box 8" o:spid="_x0000_s1029" type="#_x0000_t202" style="position:absolute;margin-left:9.4pt;margin-top:10.95pt;width:81.5pt;height:55pt;z-index:251667456;visibility:visible;mso-wrap-style:square;mso-width-percent:0;mso-height-percent:0;mso-wrap-distance-left:9pt;mso-wrap-distance-top:0;mso-wrap-distance-right:9pt;mso-wrap-distance-bottom:0;mso-position-horizontal:absolute;mso-position-horizontal-relative:page;mso-position-vertical:absolute;mso-position-vertical-relative:text;mso-width-percent:0;mso-height-percent:0;mso-width-relative:margin;mso-height-relative:margin;v-text-anchor:top" o:gfxdata="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" fillcolor="white [3201]" strokeweight=".5pt">
+              <v:shape w14:anchorId="7171BA9E" id="Text Box 8" o:spid="_x0000_s1029" type="#_x0000_t202" style="position:absolute;margin-left:9.4pt;margin-top:10.95pt;width:81.5pt;height:55pt;z-index:251667456;visibility:visible;mso-wrap-style:square;mso-width-percent:0;mso-height-percent:0;mso-wrap-distance-left:9pt;mso-wrap-distance-top:0;mso-wrap-distance-right:9pt;mso-wrap-distance-bottom:0;mso-position-horizontal:absolute;mso-position-horizontal-relative:page;mso-position-vertical:absolute;mso-position-vertical-relative:text;mso-width-percent:0;mso-height-percent:0;mso-width-relative:margin;mso-height-relative:margin;v-text-anchor:top" o:gfxdata="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" fillcolor="white [3201]" strokeweight=".5pt">
                 <v:textbox>
                   <w:txbxContent>
                     <w:p>
@@ -1911,7 +2126,7 @@
         <mc:AlternateContent>
           <mc:Choice Requires="wps">
             <w:drawing>
-              <wp:anchor distT="0" distB="0" distL="114300" distR="114300" simplePos="0" relativeHeight="251661312" behindDoc="0" locked="0" layoutInCell="1" allowOverlap="1">
+              <wp:anchor distT="0" distB="0" distL="114300" distR="114300" simplePos="0" relativeHeight="251661312" behindDoc="0" locked="0" layoutInCell="1" allowOverlap="1" wp14:anchorId="3429F214" wp14:editId="4838B1A5">
                 <wp:simplePos x="0" y="0"/>
                 <wp:positionH relativeFrom="column">
                   <wp:posOffset>4483100</wp:posOffset>
@@ -1999,7 +2214,7 @@
         <mc:AlternateContent>
           <mc:Choice Requires="wps">
             <w:drawing>
-              <wp:anchor distT="0" distB="0" distL="114300" distR="114300" simplePos="0" relativeHeight="251660288" behindDoc="0" locked="0" layoutInCell="1" allowOverlap="1">
+              <wp:anchor distT="0" distB="0" distL="114300" distR="114300" simplePos="0" relativeHeight="251660288" behindDoc="0" locked="0" layoutInCell="1" allowOverlap="1" wp14:anchorId="4203F29D" wp14:editId="2C7F4B8D">
                 <wp:simplePos x="0" y="0"/>
                 <wp:positionH relativeFrom="margin">
                   <wp:posOffset>715303</wp:posOffset>
@@ -2191,7 +2406,23 @@
           <w:sz w:val="22"/>
           <w:szCs w:val="22"/>
         </w:rPr>
-        <w:t xml:space="preserve">application, managers can understand the consumer opinions for the products at a glance and get notified </w:t>
+        <w:t xml:space="preserve">application, managers can understand the consumer opinions for the products </w:t>
+      </w:r>
+      <w:proofErr w:type="gramStart"/>
+      <w:r>
+        <w:rPr>
+          <w:sz w:val="22"/>
+          <w:szCs w:val="22"/>
+        </w:rPr>
+        <w:t>at a glance</w:t>
+      </w:r>
+      <w:proofErr w:type="gramEnd"/>
+      <w:r>
+        <w:rPr>
+          <w:sz w:val="22"/>
+          <w:szCs w:val="22"/>
+        </w:rPr>
+        <w:t xml:space="preserve"> and get notified </w:t>
       </w:r>
       <w:r>
         <w:rPr>

</xml_diff>